<commit_message>
updated Cybersecurity Monitoring Plan to only reference the CV - PV database
</commit_message>
<xml_diff>
--- a/source/reference_documents/secondary_documents/foundation phase/Cybersecurity Monitoring Plan/Cybersecurity Monitoring Plan.docx
+++ b/source/reference_documents/secondary_documents/foundation phase/Cybersecurity Monitoring Plan/Cybersecurity Monitoring Plan.docx
@@ -28,7 +28,7 @@
         <w:t xml:space="preserve">Version </w:t>
       </w:r>
       <w:r>
-        <w:t>5</w:t>
+        <w:t>6</w:t>
       </w:r>
     </w:p>
     <w:p>
@@ -45,7 +45,7 @@
         <w:rPr>
           <w:noProof/>
         </w:rPr>
-        <w:t>11/15/21 8:42 AM</w:t>
+        <w:t>3/10/22 2:01 PM</w:t>
       </w:r>
       <w:r>
         <w:fldChar w:fldCharType="end"/>
@@ -73,6 +73,14 @@
       </w:pPr>
       <w:r>
         <w:t>Lucky Munro</w:t>
+      </w:r>
+    </w:p>
+    <w:p>
+      <w:pPr>
+        <w:jc w:val="both"/>
+      </w:pPr>
+      <w:r>
+        <w:t>Charles Wilson</w:t>
       </w:r>
     </w:p>
     <w:p>
@@ -221,7 +229,39 @@
           <w:bCs/>
           <w:lang w:val="en-US"/>
         </w:rPr>
-        <w:t>Creative Commons Attribution-Share Alike (CC4-SA)</w:t>
+        <w:t>Creative Commons Attribution-Share Alike (CC</w:t>
+      </w:r>
+      <w:r>
+        <w:rPr>
+          <w:b/>
+          <w:bCs/>
+          <w:lang w:val="en-US"/>
+        </w:rPr>
+        <w:t xml:space="preserve"> BY</w:t>
+      </w:r>
+      <w:r>
+        <w:rPr>
+          <w:b/>
+          <w:bCs/>
+          <w:lang w:val="en-US"/>
+        </w:rPr>
+        <w:t>-SA</w:t>
+      </w:r>
+      <w:r>
+        <w:rPr>
+          <w:b/>
+          <w:bCs/>
+          <w:lang w:val="en-US"/>
+        </w:rPr>
+        <w:t>-4.0</w:t>
+      </w:r>
+      <w:r>
+        <w:rPr>
+          <w:b/>
+          <w:bCs/>
+          <w:lang w:val="en-US"/>
+        </w:rPr>
+        <w:t>)</w:t>
       </w:r>
       <w:r>
         <w:rPr>
@@ -535,9 +575,9 @@
           <w:noProof/>
         </w:rPr>
         <w:drawing>
-          <wp:inline distT="0" distB="0" distL="0" distR="0" wp14:anchorId="128E7306" wp14:editId="30B52223">
-            <wp:extent cx="5943475" cy="6624954"/>
-            <wp:effectExtent l="0" t="0" r="635" b="5080"/>
+          <wp:inline distT="0" distB="0" distL="0" distR="0" wp14:anchorId="128E7306" wp14:editId="7BE031FE">
+            <wp:extent cx="5943600" cy="7089607"/>
+            <wp:effectExtent l="0" t="0" r="0" b="0"/>
             <wp:docPr id="1" name="Picture 1"/>
             <wp:cNvGraphicFramePr>
               <a:graphicFrameLocks xmlns:a="http://schemas.openxmlformats.org/drawingml/2006/main" noChangeAspect="1"/>
@@ -564,7 +604,7 @@
                   <pic:spPr>
                     <a:xfrm>
                       <a:off x="0" y="0"/>
-                      <a:ext cx="5943475" cy="6624954"/>
+                      <a:ext cx="5965102" cy="7115255"/>
                     </a:xfrm>
                     <a:prstGeom prst="rect">
                       <a:avLst/>
@@ -1011,7 +1051,7 @@
     </w:p>
     <w:tbl>
       <w:tblPr>
-        <w:tblW w:w="6380" w:type="dxa"/>
+        <w:tblW w:w="8450" w:type="dxa"/>
         <w:tblBorders>
           <w:top w:val="single" w:sz="8" w:space="0" w:color="000000"/>
           <w:left w:val="single" w:sz="8" w:space="0" w:color="000000"/>
@@ -1025,7 +1065,7 @@
       </w:tblPr>
       <w:tblGrid>
         <w:gridCol w:w="1598"/>
-        <w:gridCol w:w="4782"/>
+        <w:gridCol w:w="6852"/>
       </w:tblGrid>
       <w:tr>
         <w:tc>
@@ -1061,7 +1101,7 @@
         </w:tc>
         <w:tc>
           <w:tcPr>
-            <w:tcW w:w="4782" w:type="dxa"/>
+            <w:tcW w:w="6852" w:type="dxa"/>
             <w:shd w:val="clear" w:color="auto" w:fill="auto"/>
             <w:tcMar>
               <w:top w:w="100" w:type="dxa"/>
@@ -1085,16 +1125,10 @@
               <w:spacing w:line="240" w:lineRule="auto"/>
             </w:pPr>
             <w:r>
-              <w:t>Development tools and components database</w:t>
+              <w:t>Component / Version – Product / Version Cross-reference</w:t>
             </w:r>
-          </w:p>
-          <w:p>
-            <w:pPr>
-              <w:widowControl w:val="0"/>
-              <w:spacing w:line="240" w:lineRule="auto"/>
-            </w:pPr>
             <w:r>
-              <w:t>Product component database</w:t>
+              <w:t xml:space="preserve"> database</w:t>
             </w:r>
           </w:p>
         </w:tc>
@@ -1136,7 +1170,7 @@
         </w:tc>
         <w:tc>
           <w:tcPr>
-            <w:tcW w:w="4782" w:type="dxa"/>
+            <w:tcW w:w="6852" w:type="dxa"/>
             <w:shd w:val="clear" w:color="auto" w:fill="auto"/>
             <w:tcMar>
               <w:top w:w="100" w:type="dxa"/>
@@ -1202,7 +1236,7 @@
         </w:tc>
         <w:tc>
           <w:tcPr>
-            <w:tcW w:w="4782" w:type="dxa"/>
+            <w:tcW w:w="6852" w:type="dxa"/>
             <w:shd w:val="clear" w:color="auto" w:fill="auto"/>
             <w:tcMar>
               <w:top w:w="100" w:type="dxa"/>
@@ -1241,7 +1275,7 @@
           <w:noProof/>
         </w:rPr>
         <w:drawing>
-          <wp:inline distT="0" distB="0" distL="0" distR="0" wp14:anchorId="265E5AB5" wp14:editId="7532134B">
+          <wp:inline distT="0" distB="0" distL="0" distR="0" wp14:anchorId="265E5AB5" wp14:editId="646B03A8">
             <wp:extent cx="4406160" cy="4406160"/>
             <wp:effectExtent l="0" t="0" r="1270" b="1270"/>
             <wp:docPr id="3" name="Picture 3"/>
@@ -1316,20 +1350,31 @@
           <w:b/>
           <w:bCs/>
         </w:rPr>
-        <w:t>Development Tools and Components Database</w:t>
-      </w:r>
-      <w:r>
-        <w:t xml:space="preserve"> (</w:t>
-      </w:r>
-      <w:r>
-        <w:t xml:space="preserve">see </w:t>
-      </w:r>
-      <w:r>
-        <w:rPr>
-          <w:b/>
-          <w:bCs/>
-        </w:rPr>
-        <w:t xml:space="preserve">List of Approved Tools </w:t>
+        <w:t>Component / Version – Product / Version Cross-reference</w:t>
+      </w:r>
+      <w:r>
+        <w:rPr>
+          <w:b/>
+          <w:bCs/>
+        </w:rPr>
+        <w:t xml:space="preserve"> Database</w:t>
+      </w:r>
+      <w:r>
+        <w:rPr>
+          <w:b/>
+          <w:bCs/>
+        </w:rPr>
+        <w:t xml:space="preserve"> </w:t>
+      </w:r>
+      <w:r>
+        <w:t xml:space="preserve">(see </w:t>
+      </w:r>
+      <w:r>
+        <w:rPr>
+          <w:b/>
+          <w:bCs/>
+        </w:rPr>
+        <w:t xml:space="preserve">Component / Version - Product / Version Cross-reference </w:t>
       </w:r>
       <w:r>
         <w:rPr>
@@ -1338,10 +1383,13 @@
           <w:color w:val="0070C0"/>
           <w:vertAlign w:val="superscript"/>
         </w:rPr>
-        <w:t>[10]</w:t>
-      </w:r>
-      <w:r>
-        <w:t xml:space="preserve">) </w:t>
+        <w:t>[11]</w:t>
+      </w:r>
+      <w:r>
+        <w:t>)</w:t>
+      </w:r>
+      <w:r>
+        <w:t xml:space="preserve"> </w:t>
       </w:r>
       <w:r>
         <w:t xml:space="preserve">to </w:t>
@@ -1353,39 +1401,20 @@
         <w:t>exists in any previously ingested tool or component</w:t>
       </w:r>
       <w:r>
-        <w:t xml:space="preserve">. </w:t>
-      </w:r>
-      <w:r>
-        <w:t xml:space="preserve">If the vulnerability is </w:t>
-      </w:r>
-      <w:r>
-        <w:t>present there</w:t>
-      </w:r>
-      <w:r>
-        <w:t>,</w:t>
-      </w:r>
-      <w:r>
-        <w:t xml:space="preserve"> the </w:t>
-      </w:r>
-      <w:r>
-        <w:rPr>
-          <w:b/>
-          <w:bCs/>
-        </w:rPr>
-        <w:t>Product Component Database</w:t>
-      </w:r>
-      <w:r>
         <w:t xml:space="preserve"> </w:t>
       </w:r>
       <w:r>
-        <w:t xml:space="preserve">(see </w:t>
-      </w:r>
-      <w:r>
-        <w:rPr>
-          <w:b/>
-          <w:bCs/>
-        </w:rPr>
-        <w:t xml:space="preserve">Component / Version - Product / Version Cross-reference </w:t>
+        <w:t>(</w:t>
+      </w:r>
+      <w:r>
+        <w:t xml:space="preserve">see </w:t>
+      </w:r>
+      <w:r>
+        <w:rPr>
+          <w:b/>
+          <w:bCs/>
+        </w:rPr>
+        <w:t xml:space="preserve">List of Approved Tools </w:t>
       </w:r>
       <w:r>
         <w:rPr>
@@ -1394,26 +1423,19 @@
           <w:color w:val="0070C0"/>
           <w:vertAlign w:val="superscript"/>
         </w:rPr>
-        <w:t>[11]</w:t>
+        <w:t>[10]</w:t>
       </w:r>
       <w:r>
         <w:t>)</w:t>
       </w:r>
       <w:r>
-        <w:rPr>
-          <w:b/>
-          <w:bCs/>
-        </w:rPr>
         <w:t xml:space="preserve"> </w:t>
       </w:r>
       <w:r>
-        <w:t xml:space="preserve">is examined </w:t>
-      </w:r>
-      <w:r>
-        <w:t xml:space="preserve">to determine </w:t>
-      </w:r>
-      <w:r>
-        <w:t>whether it is present in any product</w:t>
+        <w:t>or</w:t>
+      </w:r>
+      <w:r>
+        <w:t xml:space="preserve"> present in any product</w:t>
       </w:r>
       <w:r>
         <w:t xml:space="preserve">. If a vulnerability is detected an </w:t>
@@ -1551,7 +1573,6 @@
           <w:bCs/>
           <w:color w:val="0070C0"/>
         </w:rPr>
-        <w:lastRenderedPageBreak/>
         <w:t>Note:</w:t>
       </w:r>
       <w:r>
@@ -1584,17 +1605,6 @@
       </w:r>
       <w:r>
         <w:t xml:space="preserve"> step.</w:t>
-      </w:r>
-    </w:p>
-    <w:p>
-      <w:pPr>
-        <w:rPr>
-          <w:sz w:val="32"/>
-          <w:szCs w:val="32"/>
-        </w:rPr>
-      </w:pPr>
-      <w:r>
-        <w:br w:type="page"/>
       </w:r>
     </w:p>
     <w:p>

</xml_diff>

<commit_message>
updated Cybersecurity Monitoring Plan to include supplier input
</commit_message>
<xml_diff>
--- a/source/reference_documents/secondary_documents/foundation phase/Cybersecurity Monitoring Plan/Cybersecurity Monitoring Plan.docx
+++ b/source/reference_documents/secondary_documents/foundation phase/Cybersecurity Monitoring Plan/Cybersecurity Monitoring Plan.docx
@@ -1,6 +1,6 @@
 
 <file path=word/document.xml><?xml version="1.0" encoding="utf-8"?>
-<w:document xmlns:wpc="http://schemas.microsoft.com/office/word/2010/wordprocessingCanvas" xmlns:cx="http://schemas.microsoft.com/office/drawing/2014/chartex" xmlns:cx1="http://schemas.microsoft.com/office/drawing/2015/9/8/chartex" xmlns:cx2="http://schemas.microsoft.com/office/drawing/2015/10/21/chartex" xmlns:cx3="http://schemas.microsoft.com/office/drawing/2016/5/9/chartex" xmlns:cx4="http://schemas.microsoft.com/office/drawing/2016/5/10/chartex" xmlns:cx5="http://schemas.microsoft.com/office/drawing/2016/5/11/chartex" xmlns:cx6="http://schemas.microsoft.com/office/drawing/2016/5/12/chartex" xmlns:cx7="http://schemas.microsoft.com/office/drawing/2016/5/13/chartex" xmlns:cx8="http://schemas.microsoft.com/office/drawing/2016/5/14/chartex" xmlns:mc="http://schemas.openxmlformats.org/markup-compatibility/2006" xmlns:aink="http://schemas.microsoft.com/office/drawing/2016/ink" xmlns:am3d="http://schemas.microsoft.com/office/drawing/2017/model3d" xmlns:o="urn:schemas-microsoft-com:office:office" xmlns:r="http://schemas.openxmlformats.org/officeDocument/2006/relationships" xmlns:m="http://schemas.openxmlformats.org/officeDocument/2006/math" xmlns:v="urn:schemas-microsoft-com:vml" xmlns:wp14="http://schemas.microsoft.com/office/word/2010/wordprocessingDrawing" xmlns:wp="http://schemas.openxmlformats.org/drawingml/2006/wordprocessingDrawing" xmlns:w10="urn:schemas-microsoft-com:office:word" xmlns:w="http://schemas.openxmlformats.org/wordprocessingml/2006/main" xmlns:w14="http://schemas.microsoft.com/office/word/2010/wordml" xmlns:w15="http://schemas.microsoft.com/office/word/2012/wordml" xmlns:w16cex="http://schemas.microsoft.com/office/word/2018/wordml/cex" xmlns:w16cid="http://schemas.microsoft.com/office/word/2016/wordml/cid" xmlns:w16="http://schemas.microsoft.com/office/word/2018/wordml" xmlns:w16se="http://schemas.microsoft.com/office/word/2015/wordml/symex" xmlns:wpg="http://schemas.microsoft.com/office/word/2010/wordprocessingGroup" xmlns:wpi="http://schemas.microsoft.com/office/word/2010/wordprocessingInk" xmlns:wne="http://schemas.microsoft.com/office/word/2006/wordml" xmlns:wps="http://schemas.microsoft.com/office/word/2010/wordprocessingShape" mc:Ignorable="w14 w15 w16se w16cid w16 w16cex wp14">
+<w:document xmlns:wpc="http://schemas.microsoft.com/office/word/2010/wordprocessingCanvas" xmlns:cx="http://schemas.microsoft.com/office/drawing/2014/chartex" xmlns:cx1="http://schemas.microsoft.com/office/drawing/2015/9/8/chartex" xmlns:cx2="http://schemas.microsoft.com/office/drawing/2015/10/21/chartex" xmlns:cx3="http://schemas.microsoft.com/office/drawing/2016/5/9/chartex" xmlns:cx4="http://schemas.microsoft.com/office/drawing/2016/5/10/chartex" xmlns:cx5="http://schemas.microsoft.com/office/drawing/2016/5/11/chartex" xmlns:cx6="http://schemas.microsoft.com/office/drawing/2016/5/12/chartex" xmlns:cx7="http://schemas.microsoft.com/office/drawing/2016/5/13/chartex" xmlns:cx8="http://schemas.microsoft.com/office/drawing/2016/5/14/chartex" xmlns:mc="http://schemas.openxmlformats.org/markup-compatibility/2006" xmlns:aink="http://schemas.microsoft.com/office/drawing/2016/ink" xmlns:am3d="http://schemas.microsoft.com/office/drawing/2017/model3d" xmlns:o="urn:schemas-microsoft-com:office:office" xmlns:oel="http://schemas.microsoft.com/office/2019/extlst" xmlns:r="http://schemas.openxmlformats.org/officeDocument/2006/relationships" xmlns:m="http://schemas.openxmlformats.org/officeDocument/2006/math" xmlns:v="urn:schemas-microsoft-com:vml" xmlns:wp14="http://schemas.microsoft.com/office/word/2010/wordprocessingDrawing" xmlns:wp="http://schemas.openxmlformats.org/drawingml/2006/wordprocessingDrawing" xmlns:w10="urn:schemas-microsoft-com:office:word" xmlns:w="http://schemas.openxmlformats.org/wordprocessingml/2006/main" xmlns:w14="http://schemas.microsoft.com/office/word/2010/wordml" xmlns:w15="http://schemas.microsoft.com/office/word/2012/wordml" xmlns:w16cex="http://schemas.microsoft.com/office/word/2018/wordml/cex" xmlns:w16cid="http://schemas.microsoft.com/office/word/2016/wordml/cid" xmlns:w16="http://schemas.microsoft.com/office/word/2018/wordml" xmlns:w16sdtdh="http://schemas.microsoft.com/office/word/2020/wordml/sdtdatahash" xmlns:w16se="http://schemas.microsoft.com/office/word/2015/wordml/symex" xmlns:wpg="http://schemas.microsoft.com/office/word/2010/wordprocessingGroup" xmlns:wpi="http://schemas.microsoft.com/office/word/2010/wordprocessingInk" xmlns:wne="http://schemas.microsoft.com/office/word/2006/wordml" xmlns:wps="http://schemas.microsoft.com/office/word/2010/wordprocessingShape" mc:Ignorable="w14 w15 w16se w16cid w16 w16cex w16sdtdh wp14">
   <w:body>
     <w:p>
       <w:pPr>
@@ -28,7 +28,7 @@
         <w:t xml:space="preserve">Version </w:t>
       </w:r>
       <w:r>
-        <w:t>6</w:t>
+        <w:t>8</w:t>
       </w:r>
     </w:p>
     <w:p>
@@ -45,7 +45,7 @@
         <w:rPr>
           <w:noProof/>
         </w:rPr>
-        <w:t>3/10/22 2:01 PM</w:t>
+        <w:t>2/23/23 2:53 PM</w:t>
       </w:r>
       <w:r>
         <w:fldChar w:fldCharType="end"/>
@@ -278,7 +278,7 @@
         <w:pStyle w:val="FirstParagraph"/>
         <w:jc w:val="both"/>
       </w:pPr>
-      <w:hyperlink r:id="rId5" w:history="1">
+      <w:hyperlink r:id="rId7" w:history="1">
         <w:r>
           <w:rPr>
             <w:rStyle w:val="Hyperlink"/>
@@ -507,6 +507,8 @@
     </w:p>
     <w:p>
       <w:pPr>
+        <w:spacing w:after="240"/>
+        <w:ind w:left="720" w:hanging="720"/>
         <w:jc w:val="both"/>
       </w:pPr>
       <w:r>
@@ -522,6 +524,43 @@
         <w:t>This is not an exhaustive list.</w:t>
       </w:r>
     </w:p>
+    <w:p>
+      <w:pPr>
+        <w:spacing w:after="240"/>
+        <w:ind w:left="720" w:hanging="720"/>
+        <w:jc w:val="both"/>
+      </w:pPr>
+      <w:r>
+        <w:rPr>
+          <w:b/>
+          <w:bCs/>
+          <w:color w:val="1F497D" w:themeColor="text2"/>
+        </w:rPr>
+        <w:t>Note:</w:t>
+      </w:r>
+      <w:r>
+        <w:tab/>
+        <w:t xml:space="preserve">It is presumed that the specific types and sources of information </w:t>
+      </w:r>
+      <w:r>
+        <w:t>used as inputs</w:t>
+      </w:r>
+      <w:r>
+        <w:t xml:space="preserve"> to </w:t>
+      </w:r>
+      <w:r>
+        <w:t xml:space="preserve">the organization’s </w:t>
+      </w:r>
+      <w:r>
+        <w:t xml:space="preserve">cybersecurity monitoring are </w:t>
+      </w:r>
+      <w:r>
+        <w:t>chosen</w:t>
+      </w:r>
+      <w:r>
+        <w:t xml:space="preserve"> such that they are both relevant to the organization’s business needs, and inclusive of threats specific to the organization’s focus.</w:t>
+      </w:r>
+    </w:p>
     <w:p/>
     <w:p>
       <w:r>
@@ -568,15 +607,15 @@
     <w:p>
       <w:pPr>
         <w:spacing w:after="240" w:line="240" w:lineRule="auto"/>
-        <w:jc w:val="both"/>
+        <w:jc w:val="center"/>
       </w:pPr>
       <w:r>
         <w:rPr>
           <w:noProof/>
         </w:rPr>
         <w:drawing>
-          <wp:inline distT="0" distB="0" distL="0" distR="0" wp14:anchorId="128E7306" wp14:editId="7BE031FE">
-            <wp:extent cx="5943600" cy="7089607"/>
+          <wp:inline distT="0" distB="0" distL="0" distR="0" wp14:anchorId="128E7306" wp14:editId="1AA5DB7C">
+            <wp:extent cx="4868333" cy="7748374"/>
             <wp:effectExtent l="0" t="0" r="0" b="0"/>
             <wp:docPr id="1" name="Picture 1"/>
             <wp:cNvGraphicFramePr>
@@ -590,7 +629,7 @@
                     <pic:cNvPicPr/>
                   </pic:nvPicPr>
                   <pic:blipFill>
-                    <a:blip r:embed="rId6">
+                    <a:blip r:embed="rId8">
                       <a:extLst>
                         <a:ext uri="{28A0092B-C50C-407E-A947-70E740481C1C}">
                           <a14:useLocalDpi xmlns:a14="http://schemas.microsoft.com/office/drawing/2010/main" val="0"/>
@@ -604,7 +643,7 @@
                   <pic:spPr>
                     <a:xfrm>
                       <a:off x="0" y="0"/>
-                      <a:ext cx="5965102" cy="7115255"/>
+                      <a:ext cx="4896488" cy="7793186"/>
                     </a:xfrm>
                     <a:prstGeom prst="rect">
                       <a:avLst/>
@@ -615,17 +654,6 @@
             </a:graphic>
           </wp:inline>
         </w:drawing>
-      </w:r>
-    </w:p>
-    <w:p>
-      <w:pPr>
-        <w:rPr>
-          <w:sz w:val="40"/>
-          <w:szCs w:val="40"/>
-        </w:rPr>
-      </w:pPr>
-      <w:r>
-        <w:br w:type="page"/>
       </w:r>
     </w:p>
     <w:p>
@@ -874,7 +902,7 @@
                     <pic:cNvPicPr/>
                   </pic:nvPicPr>
                   <pic:blipFill>
-                    <a:blip r:embed="rId7">
+                    <a:blip r:embed="rId9">
                       <a:extLst>
                         <a:ext uri="{28A0092B-C50C-407E-A947-70E740481C1C}">
                           <a14:useLocalDpi xmlns:a14="http://schemas.microsoft.com/office/drawing/2010/main" val="0"/>
@@ -1290,7 +1318,7 @@
                     <pic:cNvPicPr/>
                   </pic:nvPicPr>
                   <pic:blipFill>
-                    <a:blip r:embed="rId8">
+                    <a:blip r:embed="rId10">
                       <a:extLst>
                         <a:ext uri="{28A0092B-C50C-407E-A947-70E740481C1C}">
                           <a14:useLocalDpi xmlns:a14="http://schemas.microsoft.com/office/drawing/2010/main" val="0"/>
@@ -1838,7 +1866,7 @@
                     <pic:cNvPicPr/>
                   </pic:nvPicPr>
                   <pic:blipFill>
-                    <a:blip r:embed="rId9">
+                    <a:blip r:embed="rId11">
                       <a:extLst>
                         <a:ext uri="{28A0092B-C50C-407E-A947-70E740481C1C}">
                           <a14:useLocalDpi xmlns:a14="http://schemas.microsoft.com/office/drawing/2010/main" val="0"/>
@@ -2050,6 +2078,431 @@
       </w:pPr>
     </w:p>
     <w:p>
+      <w:r>
+        <w:br w:type="page"/>
+      </w:r>
+    </w:p>
+    <w:p>
+      <w:pPr>
+        <w:pStyle w:val="Heading2"/>
+        <w:jc w:val="both"/>
+      </w:pPr>
+      <w:r>
+        <w:lastRenderedPageBreak/>
+        <w:t>Supplier</w:t>
+      </w:r>
+      <w:r>
+        <w:t xml:space="preserve"> Vulnerability Submission</w:t>
+      </w:r>
+    </w:p>
+    <w:tbl>
+      <w:tblPr>
+        <w:tblW w:w="6200" w:type="dxa"/>
+        <w:tblBorders>
+          <w:top w:val="single" w:sz="8" w:space="0" w:color="000000"/>
+          <w:left w:val="single" w:sz="8" w:space="0" w:color="000000"/>
+          <w:bottom w:val="single" w:sz="8" w:space="0" w:color="000000"/>
+          <w:right w:val="single" w:sz="8" w:space="0" w:color="000000"/>
+          <w:insideH w:val="single" w:sz="8" w:space="0" w:color="000000"/>
+          <w:insideV w:val="single" w:sz="8" w:space="0" w:color="000000"/>
+        </w:tblBorders>
+        <w:tblLayout w:type="fixed"/>
+        <w:tblLook w:val="0600" w:firstRow="0" w:lastRow="0" w:firstColumn="0" w:lastColumn="0" w:noHBand="1" w:noVBand="1"/>
+      </w:tblPr>
+      <w:tblGrid>
+        <w:gridCol w:w="1598"/>
+        <w:gridCol w:w="4602"/>
+      </w:tblGrid>
+      <w:tr>
+        <w:tc>
+          <w:tcPr>
+            <w:tcW w:w="1598" w:type="dxa"/>
+            <w:shd w:val="clear" w:color="auto" w:fill="auto"/>
+            <w:tcMar>
+              <w:top w:w="100" w:type="dxa"/>
+              <w:left w:w="100" w:type="dxa"/>
+              <w:bottom w:w="100" w:type="dxa"/>
+              <w:right w:w="100" w:type="dxa"/>
+            </w:tcMar>
+            <w:vAlign w:val="center"/>
+          </w:tcPr>
+          <w:p>
+            <w:pPr>
+              <w:widowControl w:val="0"/>
+              <w:spacing w:line="240" w:lineRule="auto"/>
+              <w:jc w:val="right"/>
+              <w:rPr>
+                <w:b/>
+                <w:bCs/>
+              </w:rPr>
+            </w:pPr>
+            <w:r>
+              <w:rPr>
+                <w:b/>
+                <w:bCs/>
+              </w:rPr>
+              <w:t>Inputs</w:t>
+            </w:r>
+          </w:p>
+        </w:tc>
+        <w:tc>
+          <w:tcPr>
+            <w:tcW w:w="4602" w:type="dxa"/>
+            <w:shd w:val="clear" w:color="auto" w:fill="auto"/>
+            <w:tcMar>
+              <w:top w:w="100" w:type="dxa"/>
+              <w:left w:w="100" w:type="dxa"/>
+              <w:bottom w:w="100" w:type="dxa"/>
+              <w:right w:w="100" w:type="dxa"/>
+            </w:tcMar>
+          </w:tcPr>
+          <w:p>
+            <w:pPr>
+              <w:widowControl w:val="0"/>
+              <w:spacing w:line="240" w:lineRule="auto"/>
+            </w:pPr>
+            <w:r>
+              <w:t>Supplier identified</w:t>
+            </w:r>
+            <w:r>
+              <w:t xml:space="preserve"> vulnerability</w:t>
+            </w:r>
+          </w:p>
+        </w:tc>
+      </w:tr>
+      <w:tr>
+        <w:trPr>
+          <w:trHeight w:val="393"/>
+        </w:trPr>
+        <w:tc>
+          <w:tcPr>
+            <w:tcW w:w="1598" w:type="dxa"/>
+            <w:shd w:val="clear" w:color="auto" w:fill="auto"/>
+            <w:tcMar>
+              <w:top w:w="100" w:type="dxa"/>
+              <w:left w:w="100" w:type="dxa"/>
+              <w:bottom w:w="100" w:type="dxa"/>
+              <w:right w:w="100" w:type="dxa"/>
+            </w:tcMar>
+            <w:vAlign w:val="center"/>
+          </w:tcPr>
+          <w:p>
+            <w:pPr>
+              <w:widowControl w:val="0"/>
+              <w:spacing w:line="240" w:lineRule="auto"/>
+              <w:jc w:val="right"/>
+              <w:rPr>
+                <w:b/>
+                <w:bCs/>
+              </w:rPr>
+            </w:pPr>
+            <w:r>
+              <w:rPr>
+                <w:b/>
+                <w:bCs/>
+              </w:rPr>
+              <w:t>Outputs</w:t>
+            </w:r>
+          </w:p>
+        </w:tc>
+        <w:tc>
+          <w:tcPr>
+            <w:tcW w:w="4602" w:type="dxa"/>
+            <w:shd w:val="clear" w:color="auto" w:fill="auto"/>
+            <w:tcMar>
+              <w:top w:w="100" w:type="dxa"/>
+              <w:left w:w="100" w:type="dxa"/>
+              <w:bottom w:w="100" w:type="dxa"/>
+              <w:right w:w="100" w:type="dxa"/>
+            </w:tcMar>
+          </w:tcPr>
+          <w:p>
+            <w:pPr>
+              <w:widowControl w:val="0"/>
+              <w:spacing w:line="240" w:lineRule="auto"/>
+            </w:pPr>
+            <w:r>
+              <w:t>Incident candidate</w:t>
+            </w:r>
+          </w:p>
+          <w:p>
+            <w:pPr>
+              <w:widowControl w:val="0"/>
+              <w:spacing w:line="240" w:lineRule="auto"/>
+            </w:pPr>
+            <w:r>
+              <w:t>Supplier</w:t>
+            </w:r>
+            <w:r>
+              <w:t xml:space="preserve"> vulnerability submission report</w:t>
+            </w:r>
+          </w:p>
+        </w:tc>
+      </w:tr>
+      <w:tr>
+        <w:tc>
+          <w:tcPr>
+            <w:tcW w:w="1598" w:type="dxa"/>
+            <w:shd w:val="clear" w:color="auto" w:fill="auto"/>
+            <w:tcMar>
+              <w:top w:w="100" w:type="dxa"/>
+              <w:left w:w="100" w:type="dxa"/>
+              <w:bottom w:w="100" w:type="dxa"/>
+              <w:right w:w="100" w:type="dxa"/>
+            </w:tcMar>
+            <w:vAlign w:val="center"/>
+          </w:tcPr>
+          <w:p>
+            <w:pPr>
+              <w:widowControl w:val="0"/>
+              <w:spacing w:line="240" w:lineRule="auto"/>
+              <w:jc w:val="right"/>
+              <w:rPr>
+                <w:b/>
+                <w:bCs/>
+              </w:rPr>
+            </w:pPr>
+            <w:r>
+              <w:rPr>
+                <w:b/>
+                <w:bCs/>
+              </w:rPr>
+              <w:t>Participants</w:t>
+            </w:r>
+          </w:p>
+        </w:tc>
+        <w:tc>
+          <w:tcPr>
+            <w:tcW w:w="4602" w:type="dxa"/>
+            <w:shd w:val="clear" w:color="auto" w:fill="auto"/>
+            <w:tcMar>
+              <w:top w:w="100" w:type="dxa"/>
+              <w:left w:w="100" w:type="dxa"/>
+              <w:bottom w:w="100" w:type="dxa"/>
+              <w:right w:w="100" w:type="dxa"/>
+            </w:tcMar>
+          </w:tcPr>
+          <w:p>
+            <w:pPr>
+              <w:widowControl w:val="0"/>
+              <w:spacing w:line="240" w:lineRule="auto"/>
+            </w:pPr>
+            <w:r>
+              <w:t>Supplier</w:t>
+            </w:r>
+          </w:p>
+        </w:tc>
+      </w:tr>
+    </w:tbl>
+    <w:p/>
+    <w:p>
+      <w:pPr>
+        <w:jc w:val="center"/>
+      </w:pPr>
+      <w:r>
+        <w:rPr>
+          <w:noProof/>
+        </w:rPr>
+        <w:drawing>
+          <wp:inline distT="0" distB="0" distL="0" distR="0" wp14:anchorId="61024FA4" wp14:editId="6993FE2C">
+            <wp:extent cx="4343938" cy="4392097"/>
+            <wp:effectExtent l="0" t="0" r="0" b="0"/>
+            <wp:docPr id="7" name="Picture 7"/>
+            <wp:cNvGraphicFramePr>
+              <a:graphicFrameLocks xmlns:a="http://schemas.openxmlformats.org/drawingml/2006/main" noChangeAspect="1"/>
+            </wp:cNvGraphicFramePr>
+            <a:graphic xmlns:a="http://schemas.openxmlformats.org/drawingml/2006/main">
+              <a:graphicData uri="http://schemas.openxmlformats.org/drawingml/2006/picture">
+                <pic:pic xmlns:pic="http://schemas.openxmlformats.org/drawingml/2006/picture">
+                  <pic:nvPicPr>
+                    <pic:cNvPr id="7" name="Picture 7"/>
+                    <pic:cNvPicPr/>
+                  </pic:nvPicPr>
+                  <pic:blipFill>
+                    <a:blip r:embed="rId12">
+                      <a:extLst>
+                        <a:ext uri="{28A0092B-C50C-407E-A947-70E740481C1C}">
+                          <a14:useLocalDpi xmlns:a14="http://schemas.microsoft.com/office/drawing/2010/main" val="0"/>
+                        </a:ext>
+                      </a:extLst>
+                    </a:blip>
+                    <a:stretch>
+                      <a:fillRect/>
+                    </a:stretch>
+                  </pic:blipFill>
+                  <pic:spPr>
+                    <a:xfrm>
+                      <a:off x="0" y="0"/>
+                      <a:ext cx="4343938" cy="4392097"/>
+                    </a:xfrm>
+                    <a:prstGeom prst="rect">
+                      <a:avLst/>
+                    </a:prstGeom>
+                  </pic:spPr>
+                </pic:pic>
+              </a:graphicData>
+            </a:graphic>
+          </wp:inline>
+        </w:drawing>
+      </w:r>
+    </w:p>
+    <w:p/>
+    <w:p>
+      <w:pPr>
+        <w:spacing w:after="240"/>
+        <w:jc w:val="both"/>
+      </w:pPr>
+      <w:r>
+        <w:t xml:space="preserve">A </w:t>
+      </w:r>
+      <w:r>
+        <w:t>supplier</w:t>
+      </w:r>
+      <w:r>
+        <w:t xml:space="preserve"> communicates </w:t>
+      </w:r>
+      <w:proofErr w:type="gramStart"/>
+      <w:r>
+        <w:t>an</w:t>
+      </w:r>
+      <w:proofErr w:type="gramEnd"/>
+      <w:r>
+        <w:t xml:space="preserve"> </w:t>
+      </w:r>
+      <w:r>
+        <w:rPr>
+          <w:b/>
+          <w:bCs/>
+        </w:rPr>
+        <w:t>Supplier Identified</w:t>
+      </w:r>
+      <w:r>
+        <w:rPr>
+          <w:b/>
+          <w:bCs/>
+        </w:rPr>
+        <w:t xml:space="preserve"> Vulnerability</w:t>
+      </w:r>
+      <w:r>
+        <w:t xml:space="preserve"> to the organization via a secured, well-established mechanism (encrypted email [</w:t>
+      </w:r>
+      <w:r>
+        <w:rPr>
+          <w:rFonts w:ascii="Courier New" w:hAnsi="Courier New" w:cs="Courier New"/>
+          <w:b/>
+          <w:bCs/>
+          <w:color w:val="0070C0"/>
+        </w:rPr>
+        <w:t>security@company.com</w:t>
+      </w:r>
+      <w:r>
+        <w:t xml:space="preserve">], secure file sharing site, secure web portal, …). The </w:t>
+      </w:r>
+      <w:r>
+        <w:rPr>
+          <w:b/>
+          <w:bCs/>
+        </w:rPr>
+        <w:t>Supplier Identified</w:t>
+      </w:r>
+      <w:r>
+        <w:rPr>
+          <w:b/>
+          <w:bCs/>
+        </w:rPr>
+        <w:t xml:space="preserve"> Vulnerability</w:t>
+      </w:r>
+      <w:r>
+        <w:t xml:space="preserve"> is normalized into an </w:t>
+      </w:r>
+      <w:r>
+        <w:rPr>
+          <w:b/>
+          <w:bCs/>
+        </w:rPr>
+        <w:t xml:space="preserve">Incident </w:t>
+      </w:r>
+      <w:r>
+        <w:rPr>
+          <w:b/>
+          <w:bCs/>
+        </w:rPr>
+        <w:t>Candidate</w:t>
+      </w:r>
+      <w:r>
+        <w:t xml:space="preserve"> and </w:t>
+      </w:r>
+      <w:r>
+        <w:rPr>
+          <w:b/>
+          <w:bCs/>
+        </w:rPr>
+        <w:t>Supplier</w:t>
+      </w:r>
+      <w:r>
+        <w:rPr>
+          <w:b/>
+          <w:bCs/>
+        </w:rPr>
+        <w:t xml:space="preserve"> Vulnerability Submission Report</w:t>
+      </w:r>
+      <w:r>
+        <w:t xml:space="preserve"> is generated.</w:t>
+      </w:r>
+    </w:p>
+    <w:p>
+      <w:pPr>
+        <w:spacing w:after="240"/>
+        <w:ind w:left="720" w:hanging="720"/>
+        <w:jc w:val="both"/>
+      </w:pPr>
+      <w:r>
+        <w:rPr>
+          <w:b/>
+          <w:bCs/>
+          <w:color w:val="0070C0"/>
+        </w:rPr>
+        <w:t>Note:</w:t>
+      </w:r>
+      <w:r>
+        <w:rPr>
+          <w:b/>
+          <w:bCs/>
+          <w:color w:val="0070C0"/>
+        </w:rPr>
+        <w:tab/>
+      </w:r>
+      <w:r>
+        <w:t xml:space="preserve">Details of the </w:t>
+      </w:r>
+      <w:r>
+        <w:rPr>
+          <w:b/>
+          <w:bCs/>
+        </w:rPr>
+        <w:t>Incident Candidate</w:t>
+      </w:r>
+      <w:r>
+        <w:t xml:space="preserve"> are provided in the </w:t>
+      </w:r>
+      <w:r>
+        <w:rPr>
+          <w:b/>
+          <w:bCs/>
+        </w:rPr>
+        <w:t>Incident Candidate Ingest</w:t>
+      </w:r>
+      <w:r>
+        <w:t xml:space="preserve"> step.</w:t>
+      </w:r>
+    </w:p>
+    <w:p>
+      <w:pPr>
+        <w:rPr>
+          <w:sz w:val="32"/>
+          <w:szCs w:val="32"/>
+        </w:rPr>
+      </w:pPr>
       <w:r>
         <w:br w:type="page"/>
       </w:r>
@@ -2299,7 +2752,7 @@
                     <pic:cNvPicPr/>
                   </pic:nvPicPr>
                   <pic:blipFill>
-                    <a:blip r:embed="rId10">
+                    <a:blip r:embed="rId13">
                       <a:extLst>
                         <a:ext uri="{28A0092B-C50C-407E-A947-70E740481C1C}">
                           <a14:useLocalDpi xmlns:a14="http://schemas.microsoft.com/office/drawing/2010/main" val="0"/>
@@ -3256,7 +3709,7 @@
                     <pic:cNvPicPr/>
                   </pic:nvPicPr>
                   <pic:blipFill>
-                    <a:blip r:embed="rId11">
+                    <a:blip r:embed="rId14">
                       <a:extLst>
                         <a:ext uri="{28A0092B-C50C-407E-A947-70E740481C1C}">
                           <a14:useLocalDpi xmlns:a14="http://schemas.microsoft.com/office/drawing/2010/main" val="0"/>
@@ -3405,7 +3858,7 @@
         </w:rPr>
         <w:br/>
       </w:r>
-      <w:hyperlink r:id="rId12" w:history="1">
+      <w:hyperlink r:id="rId15" w:history="1">
         <w:r>
           <w:rPr>
             <w:rStyle w:val="Hyperlink"/>
@@ -3439,7 +3892,7 @@
       <w:r>
         <w:br/>
       </w:r>
-      <w:hyperlink r:id="rId13" w:history="1">
+      <w:hyperlink r:id="rId16" w:history="1">
         <w:r>
           <w:rPr>
             <w:rStyle w:val="Hyperlink"/>
@@ -3620,7 +4073,7 @@
         </w:rPr>
         <w:br/>
       </w:r>
-      <w:hyperlink r:id="rId14" w:history="1">
+      <w:hyperlink r:id="rId17" w:history="1">
         <w:r>
           <w:rPr>
             <w:rStyle w:val="Hyperlink"/>
@@ -3709,7 +4162,7 @@
         </w:rPr>
         <w:br/>
       </w:r>
-      <w:hyperlink r:id="rId15" w:history="1">
+      <w:hyperlink r:id="rId18" w:history="1">
         <w:r>
           <w:rPr>
             <w:rStyle w:val="Hyperlink"/>
@@ -3746,17 +4199,187 @@
     <w:p/>
     <w:p/>
     <w:sectPr>
+      <w:footerReference w:type="even" r:id="rId19"/>
+      <w:footerReference w:type="default" r:id="rId20"/>
       <w:pgSz w:w="12240" w:h="15840"/>
       <w:pgMar w:top="1440" w:right="1440" w:bottom="1440" w:left="1440" w:header="720" w:footer="720" w:gutter="0"/>
       <w:pgNumType w:start="1"/>
       <w:cols w:space="720"/>
+      <w:titlePg/>
     </w:sectPr>
   </w:body>
 </w:document>
 </file>
 
+<file path=word/endnotes.xml><?xml version="1.0" encoding="utf-8"?>
+<w:endnotes xmlns:wpc="http://schemas.microsoft.com/office/word/2010/wordprocessingCanvas" xmlns:cx="http://schemas.microsoft.com/office/drawing/2014/chartex" xmlns:cx1="http://schemas.microsoft.com/office/drawing/2015/9/8/chartex" xmlns:cx2="http://schemas.microsoft.com/office/drawing/2015/10/21/chartex" xmlns:cx3="http://schemas.microsoft.com/office/drawing/2016/5/9/chartex" xmlns:cx4="http://schemas.microsoft.com/office/drawing/2016/5/10/chartex" xmlns:cx5="http://schemas.microsoft.com/office/drawing/2016/5/11/chartex" xmlns:cx6="http://schemas.microsoft.com/office/drawing/2016/5/12/chartex" xmlns:cx7="http://schemas.microsoft.com/office/drawing/2016/5/13/chartex" xmlns:cx8="http://schemas.microsoft.com/office/drawing/2016/5/14/chartex" xmlns:mc="http://schemas.openxmlformats.org/markup-compatibility/2006" xmlns:aink="http://schemas.microsoft.com/office/drawing/2016/ink" xmlns:am3d="http://schemas.microsoft.com/office/drawing/2017/model3d" xmlns:o="urn:schemas-microsoft-com:office:office" xmlns:oel="http://schemas.microsoft.com/office/2019/extlst" xmlns:r="http://schemas.openxmlformats.org/officeDocument/2006/relationships" xmlns:m="http://schemas.openxmlformats.org/officeDocument/2006/math" xmlns:v="urn:schemas-microsoft-com:vml" xmlns:wp14="http://schemas.microsoft.com/office/word/2010/wordprocessingDrawing" xmlns:wp="http://schemas.openxmlformats.org/drawingml/2006/wordprocessingDrawing" xmlns:w10="urn:schemas-microsoft-com:office:word" xmlns:w="http://schemas.openxmlformats.org/wordprocessingml/2006/main" xmlns:w14="http://schemas.microsoft.com/office/word/2010/wordml" xmlns:w15="http://schemas.microsoft.com/office/word/2012/wordml" xmlns:w16cex="http://schemas.microsoft.com/office/word/2018/wordml/cex" xmlns:w16cid="http://schemas.microsoft.com/office/word/2016/wordml/cid" xmlns:w16="http://schemas.microsoft.com/office/word/2018/wordml" xmlns:w16sdtdh="http://schemas.microsoft.com/office/word/2020/wordml/sdtdatahash" xmlns:w16se="http://schemas.microsoft.com/office/word/2015/wordml/symex" xmlns:wpg="http://schemas.microsoft.com/office/word/2010/wordprocessingGroup" xmlns:wpi="http://schemas.microsoft.com/office/word/2010/wordprocessingInk" xmlns:wne="http://schemas.microsoft.com/office/word/2006/wordml" xmlns:wps="http://schemas.microsoft.com/office/word/2010/wordprocessingShape" mc:Ignorable="w14 w15 w16se w16cid w16 w16cex w16sdtdh wp14">
+  <w:endnote w:type="separator" w:id="-1">
+    <w:p>
+      <w:pPr>
+        <w:spacing w:line="240" w:lineRule="auto"/>
+      </w:pPr>
+      <w:r>
+        <w:separator/>
+      </w:r>
+    </w:p>
+  </w:endnote>
+  <w:endnote w:type="continuationSeparator" w:id="0">
+    <w:p>
+      <w:pPr>
+        <w:spacing w:line="240" w:lineRule="auto"/>
+      </w:pPr>
+      <w:r>
+        <w:continuationSeparator/>
+      </w:r>
+    </w:p>
+  </w:endnote>
+</w:endnotes>
+</file>
+
+<file path=word/footer1.xml><?xml version="1.0" encoding="utf-8"?>
+<w:ftr xmlns:wpc="http://schemas.microsoft.com/office/word/2010/wordprocessingCanvas" xmlns:cx="http://schemas.microsoft.com/office/drawing/2014/chartex" xmlns:cx1="http://schemas.microsoft.com/office/drawing/2015/9/8/chartex" xmlns:cx2="http://schemas.microsoft.com/office/drawing/2015/10/21/chartex" xmlns:cx3="http://schemas.microsoft.com/office/drawing/2016/5/9/chartex" xmlns:cx4="http://schemas.microsoft.com/office/drawing/2016/5/10/chartex" xmlns:cx5="http://schemas.microsoft.com/office/drawing/2016/5/11/chartex" xmlns:cx6="http://schemas.microsoft.com/office/drawing/2016/5/12/chartex" xmlns:cx7="http://schemas.microsoft.com/office/drawing/2016/5/13/chartex" xmlns:cx8="http://schemas.microsoft.com/office/drawing/2016/5/14/chartex" xmlns:mc="http://schemas.openxmlformats.org/markup-compatibility/2006" xmlns:aink="http://schemas.microsoft.com/office/drawing/2016/ink" xmlns:am3d="http://schemas.microsoft.com/office/drawing/2017/model3d" xmlns:o="urn:schemas-microsoft-com:office:office" xmlns:oel="http://schemas.microsoft.com/office/2019/extlst" xmlns:r="http://schemas.openxmlformats.org/officeDocument/2006/relationships" xmlns:m="http://schemas.openxmlformats.org/officeDocument/2006/math" xmlns:v="urn:schemas-microsoft-com:vml" xmlns:wp14="http://schemas.microsoft.com/office/word/2010/wordprocessingDrawing" xmlns:wp="http://schemas.openxmlformats.org/drawingml/2006/wordprocessingDrawing" xmlns:w10="urn:schemas-microsoft-com:office:word" xmlns:w="http://schemas.openxmlformats.org/wordprocessingml/2006/main" xmlns:w14="http://schemas.microsoft.com/office/word/2010/wordml" xmlns:w15="http://schemas.microsoft.com/office/word/2012/wordml" xmlns:w16cex="http://schemas.microsoft.com/office/word/2018/wordml/cex" xmlns:w16cid="http://schemas.microsoft.com/office/word/2016/wordml/cid" xmlns:w16="http://schemas.microsoft.com/office/word/2018/wordml" xmlns:w16sdtdh="http://schemas.microsoft.com/office/word/2020/wordml/sdtdatahash" xmlns:w16se="http://schemas.microsoft.com/office/word/2015/wordml/symex" xmlns:wpg="http://schemas.microsoft.com/office/word/2010/wordprocessingGroup" xmlns:wpi="http://schemas.microsoft.com/office/word/2010/wordprocessingInk" xmlns:wne="http://schemas.microsoft.com/office/word/2006/wordml" xmlns:wps="http://schemas.microsoft.com/office/word/2010/wordprocessingShape" mc:Ignorable="w14 w15 w16se w16cid w16 w16cex w16sdtdh wp14">
+  <w:sdt>
+    <w:sdtPr>
+      <w:rPr>
+        <w:rStyle w:val="PageNumber"/>
+      </w:rPr>
+      <w:id w:val="-903211178"/>
+      <w:docPartObj>
+        <w:docPartGallery w:val="Page Numbers (Bottom of Page)"/>
+        <w:docPartUnique/>
+      </w:docPartObj>
+    </w:sdtPr>
+    <w:sdtContent>
+      <w:p>
+        <w:pPr>
+          <w:pStyle w:val="Footer"/>
+          <w:framePr w:wrap="none" w:vAnchor="text" w:hAnchor="margin" w:xAlign="right" w:y="1"/>
+          <w:rPr>
+            <w:rStyle w:val="PageNumber"/>
+          </w:rPr>
+        </w:pPr>
+        <w:r>
+          <w:rPr>
+            <w:rStyle w:val="PageNumber"/>
+          </w:rPr>
+          <w:fldChar w:fldCharType="begin"/>
+        </w:r>
+        <w:r>
+          <w:rPr>
+            <w:rStyle w:val="PageNumber"/>
+          </w:rPr>
+          <w:instrText xml:space="preserve"> PAGE </w:instrText>
+        </w:r>
+        <w:r>
+          <w:rPr>
+            <w:rStyle w:val="PageNumber"/>
+          </w:rPr>
+          <w:fldChar w:fldCharType="end"/>
+        </w:r>
+      </w:p>
+    </w:sdtContent>
+  </w:sdt>
+  <w:p>
+    <w:pPr>
+      <w:pStyle w:val="Footer"/>
+      <w:ind w:right="360"/>
+    </w:pPr>
+  </w:p>
+</w:ftr>
+</file>
+
+<file path=word/footer2.xml><?xml version="1.0" encoding="utf-8"?>
+<w:ftr xmlns:wpc="http://schemas.microsoft.com/office/word/2010/wordprocessingCanvas" xmlns:cx="http://schemas.microsoft.com/office/drawing/2014/chartex" xmlns:cx1="http://schemas.microsoft.com/office/drawing/2015/9/8/chartex" xmlns:cx2="http://schemas.microsoft.com/office/drawing/2015/10/21/chartex" xmlns:cx3="http://schemas.microsoft.com/office/drawing/2016/5/9/chartex" xmlns:cx4="http://schemas.microsoft.com/office/drawing/2016/5/10/chartex" xmlns:cx5="http://schemas.microsoft.com/office/drawing/2016/5/11/chartex" xmlns:cx6="http://schemas.microsoft.com/office/drawing/2016/5/12/chartex" xmlns:cx7="http://schemas.microsoft.com/office/drawing/2016/5/13/chartex" xmlns:cx8="http://schemas.microsoft.com/office/drawing/2016/5/14/chartex" xmlns:mc="http://schemas.openxmlformats.org/markup-compatibility/2006" xmlns:aink="http://schemas.microsoft.com/office/drawing/2016/ink" xmlns:am3d="http://schemas.microsoft.com/office/drawing/2017/model3d" xmlns:o="urn:schemas-microsoft-com:office:office" xmlns:oel="http://schemas.microsoft.com/office/2019/extlst" xmlns:r="http://schemas.openxmlformats.org/officeDocument/2006/relationships" xmlns:m="http://schemas.openxmlformats.org/officeDocument/2006/math" xmlns:v="urn:schemas-microsoft-com:vml" xmlns:wp14="http://schemas.microsoft.com/office/word/2010/wordprocessingDrawing" xmlns:wp="http://schemas.openxmlformats.org/drawingml/2006/wordprocessingDrawing" xmlns:w10="urn:schemas-microsoft-com:office:word" xmlns:w="http://schemas.openxmlformats.org/wordprocessingml/2006/main" xmlns:w14="http://schemas.microsoft.com/office/word/2010/wordml" xmlns:w15="http://schemas.microsoft.com/office/word/2012/wordml" xmlns:w16cex="http://schemas.microsoft.com/office/word/2018/wordml/cex" xmlns:w16cid="http://schemas.microsoft.com/office/word/2016/wordml/cid" xmlns:w16="http://schemas.microsoft.com/office/word/2018/wordml" xmlns:w16sdtdh="http://schemas.microsoft.com/office/word/2020/wordml/sdtdatahash" xmlns:w16se="http://schemas.microsoft.com/office/word/2015/wordml/symex" xmlns:wpg="http://schemas.microsoft.com/office/word/2010/wordprocessingGroup" xmlns:wpi="http://schemas.microsoft.com/office/word/2010/wordprocessingInk" xmlns:wne="http://schemas.microsoft.com/office/word/2006/wordml" xmlns:wps="http://schemas.microsoft.com/office/word/2010/wordprocessingShape" mc:Ignorable="w14 w15 w16se w16cid w16 w16cex w16sdtdh wp14">
+  <w:sdt>
+    <w:sdtPr>
+      <w:rPr>
+        <w:rStyle w:val="PageNumber"/>
+      </w:rPr>
+      <w:id w:val="1751697494"/>
+      <w:docPartObj>
+        <w:docPartGallery w:val="Page Numbers (Bottom of Page)"/>
+        <w:docPartUnique/>
+      </w:docPartObj>
+    </w:sdtPr>
+    <w:sdtContent>
+      <w:p>
+        <w:pPr>
+          <w:pStyle w:val="Footer"/>
+          <w:framePr w:wrap="none" w:vAnchor="text" w:hAnchor="margin" w:xAlign="right" w:y="1"/>
+          <w:rPr>
+            <w:rStyle w:val="PageNumber"/>
+          </w:rPr>
+        </w:pPr>
+        <w:r>
+          <w:rPr>
+            <w:rStyle w:val="PageNumber"/>
+          </w:rPr>
+          <w:fldChar w:fldCharType="begin"/>
+        </w:r>
+        <w:r>
+          <w:rPr>
+            <w:rStyle w:val="PageNumber"/>
+          </w:rPr>
+          <w:instrText xml:space="preserve"> PAGE </w:instrText>
+        </w:r>
+        <w:r>
+          <w:rPr>
+            <w:rStyle w:val="PageNumber"/>
+          </w:rPr>
+          <w:fldChar w:fldCharType="separate"/>
+        </w:r>
+        <w:r>
+          <w:rPr>
+            <w:rStyle w:val="PageNumber"/>
+            <w:noProof/>
+          </w:rPr>
+          <w:t>2</w:t>
+        </w:r>
+        <w:r>
+          <w:rPr>
+            <w:rStyle w:val="PageNumber"/>
+          </w:rPr>
+          <w:fldChar w:fldCharType="end"/>
+        </w:r>
+      </w:p>
+    </w:sdtContent>
+  </w:sdt>
+  <w:p>
+    <w:pPr>
+      <w:pStyle w:val="Footer"/>
+      <w:ind w:right="360"/>
+    </w:pPr>
+  </w:p>
+</w:ftr>
+</file>
+
+<file path=word/footnotes.xml><?xml version="1.0" encoding="utf-8"?>
+<w:footnotes xmlns:wpc="http://schemas.microsoft.com/office/word/2010/wordprocessingCanvas" xmlns:cx="http://schemas.microsoft.com/office/drawing/2014/chartex" xmlns:cx1="http://schemas.microsoft.com/office/drawing/2015/9/8/chartex" xmlns:cx2="http://schemas.microsoft.com/office/drawing/2015/10/21/chartex" xmlns:cx3="http://schemas.microsoft.com/office/drawing/2016/5/9/chartex" xmlns:cx4="http://schemas.microsoft.com/office/drawing/2016/5/10/chartex" xmlns:cx5="http://schemas.microsoft.com/office/drawing/2016/5/11/chartex" xmlns:cx6="http://schemas.microsoft.com/office/drawing/2016/5/12/chartex" xmlns:cx7="http://schemas.microsoft.com/office/drawing/2016/5/13/chartex" xmlns:cx8="http://schemas.microsoft.com/office/drawing/2016/5/14/chartex" xmlns:mc="http://schemas.openxmlformats.org/markup-compatibility/2006" xmlns:aink="http://schemas.microsoft.com/office/drawing/2016/ink" xmlns:am3d="http://schemas.microsoft.com/office/drawing/2017/model3d" xmlns:o="urn:schemas-microsoft-com:office:office" xmlns:oel="http://schemas.microsoft.com/office/2019/extlst" xmlns:r="http://schemas.openxmlformats.org/officeDocument/2006/relationships" xmlns:m="http://schemas.openxmlformats.org/officeDocument/2006/math" xmlns:v="urn:schemas-microsoft-com:vml" xmlns:wp14="http://schemas.microsoft.com/office/word/2010/wordprocessingDrawing" xmlns:wp="http://schemas.openxmlformats.org/drawingml/2006/wordprocessingDrawing" xmlns:w10="urn:schemas-microsoft-com:office:word" xmlns:w="http://schemas.openxmlformats.org/wordprocessingml/2006/main" xmlns:w14="http://schemas.microsoft.com/office/word/2010/wordml" xmlns:w15="http://schemas.microsoft.com/office/word/2012/wordml" xmlns:w16cex="http://schemas.microsoft.com/office/word/2018/wordml/cex" xmlns:w16cid="http://schemas.microsoft.com/office/word/2016/wordml/cid" xmlns:w16="http://schemas.microsoft.com/office/word/2018/wordml" xmlns:w16sdtdh="http://schemas.microsoft.com/office/word/2020/wordml/sdtdatahash" xmlns:w16se="http://schemas.microsoft.com/office/word/2015/wordml/symex" xmlns:wpg="http://schemas.microsoft.com/office/word/2010/wordprocessingGroup" xmlns:wpi="http://schemas.microsoft.com/office/word/2010/wordprocessingInk" xmlns:wne="http://schemas.microsoft.com/office/word/2006/wordml" xmlns:wps="http://schemas.microsoft.com/office/word/2010/wordprocessingShape" mc:Ignorable="w14 w15 w16se w16cid w16 w16cex w16sdtdh wp14">
+  <w:footnote w:type="separator" w:id="-1">
+    <w:p>
+      <w:pPr>
+        <w:spacing w:line="240" w:lineRule="auto"/>
+      </w:pPr>
+      <w:r>
+        <w:separator/>
+      </w:r>
+    </w:p>
+  </w:footnote>
+  <w:footnote w:type="continuationSeparator" w:id="0">
+    <w:p>
+      <w:pPr>
+        <w:spacing w:line="240" w:lineRule="auto"/>
+      </w:pPr>
+      <w:r>
+        <w:continuationSeparator/>
+      </w:r>
+    </w:p>
+  </w:footnote>
+</w:footnotes>
+</file>
+
 <file path=word/numbering.xml><?xml version="1.0" encoding="utf-8"?>
-<w:numbering xmlns:wpc="http://schemas.microsoft.com/office/word/2010/wordprocessingCanvas" xmlns:cx="http://schemas.microsoft.com/office/drawing/2014/chartex" xmlns:cx1="http://schemas.microsoft.com/office/drawing/2015/9/8/chartex" xmlns:cx2="http://schemas.microsoft.com/office/drawing/2015/10/21/chartex" xmlns:cx3="http://schemas.microsoft.com/office/drawing/2016/5/9/chartex" xmlns:cx4="http://schemas.microsoft.com/office/drawing/2016/5/10/chartex" xmlns:cx5="http://schemas.microsoft.com/office/drawing/2016/5/11/chartex" xmlns:cx6="http://schemas.microsoft.com/office/drawing/2016/5/12/chartex" xmlns:cx7="http://schemas.microsoft.com/office/drawing/2016/5/13/chartex" xmlns:cx8="http://schemas.microsoft.com/office/drawing/2016/5/14/chartex" xmlns:mc="http://schemas.openxmlformats.org/markup-compatibility/2006" xmlns:aink="http://schemas.microsoft.com/office/drawing/2016/ink" xmlns:am3d="http://schemas.microsoft.com/office/drawing/2017/model3d" xmlns:o="urn:schemas-microsoft-com:office:office" xmlns:r="http://schemas.openxmlformats.org/officeDocument/2006/relationships" xmlns:m="http://schemas.openxmlformats.org/officeDocument/2006/math" xmlns:v="urn:schemas-microsoft-com:vml" xmlns:wp14="http://schemas.microsoft.com/office/word/2010/wordprocessingDrawing" xmlns:wp="http://schemas.openxmlformats.org/drawingml/2006/wordprocessingDrawing" xmlns:w10="urn:schemas-microsoft-com:office:word" xmlns:w="http://schemas.openxmlformats.org/wordprocessingml/2006/main" xmlns:w14="http://schemas.microsoft.com/office/word/2010/wordml" xmlns:w15="http://schemas.microsoft.com/office/word/2012/wordml" xmlns:w16cex="http://schemas.microsoft.com/office/word/2018/wordml/cex" xmlns:w16cid="http://schemas.microsoft.com/office/word/2016/wordml/cid" xmlns:w16="http://schemas.microsoft.com/office/word/2018/wordml" xmlns:w16se="http://schemas.microsoft.com/office/word/2015/wordml/symex" xmlns:wpg="http://schemas.microsoft.com/office/word/2010/wordprocessingGroup" xmlns:wpi="http://schemas.microsoft.com/office/word/2010/wordprocessingInk" xmlns:wne="http://schemas.microsoft.com/office/word/2006/wordml" xmlns:wps="http://schemas.microsoft.com/office/word/2010/wordprocessingShape" mc:Ignorable="w14 w15 w16se w16cid w16 w16cex wp14">
+<w:numbering xmlns:wpc="http://schemas.microsoft.com/office/word/2010/wordprocessingCanvas" xmlns:cx="http://schemas.microsoft.com/office/drawing/2014/chartex" xmlns:cx1="http://schemas.microsoft.com/office/drawing/2015/9/8/chartex" xmlns:cx2="http://schemas.microsoft.com/office/drawing/2015/10/21/chartex" xmlns:cx3="http://schemas.microsoft.com/office/drawing/2016/5/9/chartex" xmlns:cx4="http://schemas.microsoft.com/office/drawing/2016/5/10/chartex" xmlns:cx5="http://schemas.microsoft.com/office/drawing/2016/5/11/chartex" xmlns:cx6="http://schemas.microsoft.com/office/drawing/2016/5/12/chartex" xmlns:cx7="http://schemas.microsoft.com/office/drawing/2016/5/13/chartex" xmlns:cx8="http://schemas.microsoft.com/office/drawing/2016/5/14/chartex" xmlns:mc="http://schemas.openxmlformats.org/markup-compatibility/2006" xmlns:aink="http://schemas.microsoft.com/office/drawing/2016/ink" xmlns:am3d="http://schemas.microsoft.com/office/drawing/2017/model3d" xmlns:o="urn:schemas-microsoft-com:office:office" xmlns:oel="http://schemas.microsoft.com/office/2019/extlst" xmlns:r="http://schemas.openxmlformats.org/officeDocument/2006/relationships" xmlns:m="http://schemas.openxmlformats.org/officeDocument/2006/math" xmlns:v="urn:schemas-microsoft-com:vml" xmlns:wp14="http://schemas.microsoft.com/office/word/2010/wordprocessingDrawing" xmlns:wp="http://schemas.openxmlformats.org/drawingml/2006/wordprocessingDrawing" xmlns:w10="urn:schemas-microsoft-com:office:word" xmlns:w="http://schemas.openxmlformats.org/wordprocessingml/2006/main" xmlns:w14="http://schemas.microsoft.com/office/word/2010/wordml" xmlns:w15="http://schemas.microsoft.com/office/word/2012/wordml" xmlns:w16cex="http://schemas.microsoft.com/office/word/2018/wordml/cex" xmlns:w16cid="http://schemas.microsoft.com/office/word/2016/wordml/cid" xmlns:w16="http://schemas.microsoft.com/office/word/2018/wordml" xmlns:w16sdtdh="http://schemas.microsoft.com/office/word/2020/wordml/sdtdatahash" xmlns:w16se="http://schemas.microsoft.com/office/word/2015/wordml/symex" xmlns:wpg="http://schemas.microsoft.com/office/word/2010/wordprocessingGroup" xmlns:wpi="http://schemas.microsoft.com/office/word/2010/wordprocessingInk" xmlns:wne="http://schemas.microsoft.com/office/word/2006/wordml" xmlns:wps="http://schemas.microsoft.com/office/word/2010/wordprocessingShape" mc:Ignorable="w14 w15 w16se w16cid w16 w16cex w16sdtdh wp14">
   <w:abstractNum w:abstractNumId="0" w15:restartNumberingAfterBreak="0">
     <w:nsid w:val="11C7393F"/>
     <w:multiLevelType w:val="hybridMultilevel"/>
@@ -5199,50 +5822,50 @@
       </w:rPr>
     </w:lvl>
   </w:abstractNum>
-  <w:num w:numId="1">
+  <w:num w:numId="1" w16cid:durableId="284653839">
     <w:abstractNumId w:val="11"/>
   </w:num>
-  <w:num w:numId="2">
+  <w:num w:numId="2" w16cid:durableId="172888504">
     <w:abstractNumId w:val="5"/>
   </w:num>
-  <w:num w:numId="3">
+  <w:num w:numId="3" w16cid:durableId="109278985">
     <w:abstractNumId w:val="7"/>
   </w:num>
-  <w:num w:numId="4">
+  <w:num w:numId="4" w16cid:durableId="1239679398">
     <w:abstractNumId w:val="8"/>
   </w:num>
-  <w:num w:numId="5">
+  <w:num w:numId="5" w16cid:durableId="610742225">
     <w:abstractNumId w:val="12"/>
   </w:num>
-  <w:num w:numId="6">
+  <w:num w:numId="6" w16cid:durableId="1750687849">
     <w:abstractNumId w:val="3"/>
   </w:num>
-  <w:num w:numId="7">
+  <w:num w:numId="7" w16cid:durableId="1192062896">
     <w:abstractNumId w:val="6"/>
   </w:num>
-  <w:num w:numId="8">
+  <w:num w:numId="8" w16cid:durableId="699628790">
     <w:abstractNumId w:val="1"/>
   </w:num>
-  <w:num w:numId="9">
+  <w:num w:numId="9" w16cid:durableId="310444928">
     <w:abstractNumId w:val="2"/>
   </w:num>
-  <w:num w:numId="10">
+  <w:num w:numId="10" w16cid:durableId="137845284">
     <w:abstractNumId w:val="4"/>
   </w:num>
-  <w:num w:numId="11">
+  <w:num w:numId="11" w16cid:durableId="2052029259">
     <w:abstractNumId w:val="9"/>
   </w:num>
-  <w:num w:numId="12">
+  <w:num w:numId="12" w16cid:durableId="1790588737">
     <w:abstractNumId w:val="10"/>
   </w:num>
-  <w:num w:numId="13">
+  <w:num w:numId="13" w16cid:durableId="1492797720">
     <w:abstractNumId w:val="0"/>
   </w:num>
 </w:numbering>
 </file>
 
 <file path=word/styles.xml><?xml version="1.0" encoding="utf-8"?>
-<w:styles xmlns:mc="http://schemas.openxmlformats.org/markup-compatibility/2006" xmlns:r="http://schemas.openxmlformats.org/officeDocument/2006/relationships" xmlns:w="http://schemas.openxmlformats.org/wordprocessingml/2006/main" xmlns:w14="http://schemas.microsoft.com/office/word/2010/wordml" xmlns:w15="http://schemas.microsoft.com/office/word/2012/wordml" xmlns:w16cex="http://schemas.microsoft.com/office/word/2018/wordml/cex" xmlns:w16cid="http://schemas.microsoft.com/office/word/2016/wordml/cid" xmlns:w16="http://schemas.microsoft.com/office/word/2018/wordml" xmlns:w16se="http://schemas.microsoft.com/office/word/2015/wordml/symex" mc:Ignorable="w14 w15 w16se w16cid w16 w16cex">
+<w:styles xmlns:mc="http://schemas.openxmlformats.org/markup-compatibility/2006" xmlns:r="http://schemas.openxmlformats.org/officeDocument/2006/relationships" xmlns:w="http://schemas.openxmlformats.org/wordprocessingml/2006/main" xmlns:w14="http://schemas.microsoft.com/office/word/2010/wordml" xmlns:w15="http://schemas.microsoft.com/office/word/2012/wordml" xmlns:w16cex="http://schemas.microsoft.com/office/word/2018/wordml/cex" xmlns:w16cid="http://schemas.microsoft.com/office/word/2016/wordml/cid" xmlns:w16="http://schemas.microsoft.com/office/word/2018/wordml" xmlns:w16sdtdh="http://schemas.microsoft.com/office/word/2020/wordml/sdtdatahash" xmlns:w16se="http://schemas.microsoft.com/office/word/2015/wordml/symex" mc:Ignorable="w14 w15 w16se w16cid w16 w16cex w16sdtdh">
   <w:docDefaults>
     <w:rPrDefault>
       <w:rPr>
@@ -5972,6 +6595,58 @@
       <w:u w:val="single"/>
     </w:rPr>
   </w:style>
+  <w:style w:type="paragraph" w:styleId="Header">
+    <w:name w:val="header"/>
+    <w:basedOn w:val="Normal"/>
+    <w:link w:val="HeaderChar"/>
+    <w:uiPriority w:val="99"/>
+    <w:unhideWhenUsed/>
+    <w:rsid w:val="00AD2806"/>
+    <w:pPr>
+      <w:tabs>
+        <w:tab w:val="center" w:pos="4680"/>
+        <w:tab w:val="right" w:pos="9360"/>
+      </w:tabs>
+      <w:spacing w:line="240" w:lineRule="auto"/>
+    </w:pPr>
+  </w:style>
+  <w:style w:type="character" w:customStyle="1" w:styleId="HeaderChar">
+    <w:name w:val="Header Char"/>
+    <w:basedOn w:val="DefaultParagraphFont"/>
+    <w:link w:val="Header"/>
+    <w:uiPriority w:val="99"/>
+    <w:rsid w:val="00AD2806"/>
+  </w:style>
+  <w:style w:type="paragraph" w:styleId="Footer">
+    <w:name w:val="footer"/>
+    <w:basedOn w:val="Normal"/>
+    <w:link w:val="FooterChar"/>
+    <w:uiPriority w:val="99"/>
+    <w:unhideWhenUsed/>
+    <w:rsid w:val="00AD2806"/>
+    <w:pPr>
+      <w:tabs>
+        <w:tab w:val="center" w:pos="4680"/>
+        <w:tab w:val="right" w:pos="9360"/>
+      </w:tabs>
+      <w:spacing w:line="240" w:lineRule="auto"/>
+    </w:pPr>
+  </w:style>
+  <w:style w:type="character" w:customStyle="1" w:styleId="FooterChar">
+    <w:name w:val="Footer Char"/>
+    <w:basedOn w:val="DefaultParagraphFont"/>
+    <w:link w:val="Footer"/>
+    <w:uiPriority w:val="99"/>
+    <w:rsid w:val="00AD2806"/>
+  </w:style>
+  <w:style w:type="character" w:styleId="PageNumber">
+    <w:name w:val="page number"/>
+    <w:basedOn w:val="DefaultParagraphFont"/>
+    <w:uiPriority w:val="99"/>
+    <w:semiHidden/>
+    <w:unhideWhenUsed/>
+    <w:rsid w:val="00AD2806"/>
+  </w:style>
 </w:styles>
 </file>
 

</xml_diff>